<commit_message>
Added algorithm for computing Canonical Collection
</commit_message>
<xml_diff>
--- a/Lab05_Parser/Parser.docx
+++ b/Lab05_Parser/Parser.docx
@@ -79,11 +79,1816 @@
     <w:p>
       <w:pPr>
         <w:spacing w:after="0"/>
+      </w:pPr>
+      <w:r>
+        <w:t>The Grammar has 5 fields:</w:t>
+      </w:r>
+    </w:p>
+    <w:p>
+      <w:pPr>
+        <w:spacing w:after="0"/>
+      </w:pPr>
+      <w:r>
+        <w:t>N – non-terminals</w:t>
+      </w:r>
+    </w:p>
+    <w:p>
+      <w:pPr>
+        <w:spacing w:after="0"/>
+      </w:pPr>
+      <w:r>
+        <w:t>E – terminals</w:t>
+      </w:r>
+    </w:p>
+    <w:p>
+      <w:pPr>
+        <w:spacing w:after="0"/>
+      </w:pPr>
+      <w:r>
+        <w:t>P – productions</w:t>
+      </w:r>
+    </w:p>
+    <w:p>
+      <w:pPr>
+        <w:spacing w:after="0"/>
+      </w:pPr>
+      <w:r>
+        <w:t>S – start symbol</w:t>
+      </w:r>
+    </w:p>
+    <w:p>
+      <w:pPr>
+        <w:spacing w:after="0"/>
+      </w:pPr>
+      <w:r>
+        <w:t>isCFG – flag which checks is the grammar is context-free</w:t>
+      </w:r>
+    </w:p>
+    <w:p>
+      <w:pPr>
+        <w:spacing w:after="0"/>
+      </w:pPr>
+      <w:r>
+        <w:t>For the production we use a dictionary, where for each key (symbol) there is a list of tuples (symbol, destination)</w:t>
+      </w:r>
+      <w:r>
+        <w:t xml:space="preserve">. </w:t>
+      </w:r>
+      <w:r>
+        <w:t xml:space="preserve">Most methods are for file parsing except </w:t>
+      </w:r>
+      <w:proofErr w:type="spellStart"/>
+      <w:r>
+        <w:t>checkCFG</w:t>
+      </w:r>
+      <w:proofErr w:type="spellEnd"/>
+      <w:r>
+        <w:t>(rules, N)</w:t>
+      </w:r>
+      <w:r>
+        <w:t xml:space="preserve"> which receives the rules and the set of non-terminals and </w:t>
+      </w:r>
+      <w:proofErr w:type="spellStart"/>
+      <w:r>
+        <w:t>getProductionsFor</w:t>
+      </w:r>
+      <w:proofErr w:type="spellEnd"/>
+      <w:r>
+        <w:t>(</w:t>
+      </w:r>
+      <w:proofErr w:type="spellStart"/>
+      <w:r>
+        <w:t>nonTerminal</w:t>
+      </w:r>
+      <w:proofErr w:type="spellEnd"/>
+      <w:r>
+        <w:t xml:space="preserve">) </w:t>
+      </w:r>
+      <w:r>
+        <w:t xml:space="preserve">which receives a non-terminal symbol. </w:t>
+      </w:r>
+      <w:r>
+        <w:t>Bellow there are some test examples.</w:t>
+      </w:r>
+    </w:p>
+    <w:p>
+      <w:pPr>
+        <w:spacing w:after="0"/>
+      </w:pPr>
+    </w:p>
+    <w:p>
+      <w:pPr>
+        <w:spacing w:after="0"/>
+        <w:jc w:val="center"/>
         <w:rPr>
           <w:sz w:val="32"/>
           <w:szCs w:val="32"/>
         </w:rPr>
       </w:pPr>
+      <w:r>
+        <w:rPr>
+          <w:noProof/>
+          <w:sz w:val="32"/>
+          <w:szCs w:val="32"/>
+        </w:rPr>
+        <w:drawing>
+          <wp:inline distT="0" distB="0" distL="0" distR="0" wp14:anchorId="569B3B74" wp14:editId="09E41188">
+            <wp:extent cx="2491740" cy="2514600"/>
+            <wp:effectExtent l="0" t="0" r="3810" b="0"/>
+            <wp:docPr id="1" name="Picture 1"/>
+            <wp:cNvGraphicFramePr>
+              <a:graphicFrameLocks xmlns:a="http://schemas.openxmlformats.org/drawingml/2006/main" noChangeAspect="1"/>
+            </wp:cNvGraphicFramePr>
+            <a:graphic xmlns:a="http://schemas.openxmlformats.org/drawingml/2006/main">
+              <a:graphicData uri="http://schemas.openxmlformats.org/drawingml/2006/picture">
+                <pic:pic xmlns:pic="http://schemas.openxmlformats.org/drawingml/2006/picture">
+                  <pic:nvPicPr>
+                    <pic:cNvPr id="1" name="Picture 1"/>
+                    <pic:cNvPicPr/>
+                  </pic:nvPicPr>
+                  <pic:blipFill>
+                    <a:blip r:embed="rId7">
+                      <a:extLst>
+                        <a:ext uri="{28A0092B-C50C-407E-A947-70E740481C1C}">
+                          <a14:useLocalDpi xmlns:a14="http://schemas.microsoft.com/office/drawing/2010/main" val="0"/>
+                        </a:ext>
+                      </a:extLst>
+                    </a:blip>
+                    <a:stretch>
+                      <a:fillRect/>
+                    </a:stretch>
+                  </pic:blipFill>
+                  <pic:spPr>
+                    <a:xfrm>
+                      <a:off x="0" y="0"/>
+                      <a:ext cx="2491963" cy="2514825"/>
+                    </a:xfrm>
+                    <a:prstGeom prst="rect">
+                      <a:avLst/>
+                    </a:prstGeom>
+                  </pic:spPr>
+                </pic:pic>
+              </a:graphicData>
+            </a:graphic>
+          </wp:inline>
+        </w:drawing>
+      </w:r>
+      <w:r>
+        <w:rPr>
+          <w:noProof/>
+          <w:sz w:val="32"/>
+          <w:szCs w:val="32"/>
+        </w:rPr>
+        <w:drawing>
+          <wp:inline distT="0" distB="0" distL="0" distR="0" wp14:anchorId="28403234" wp14:editId="776E7DA5">
+            <wp:extent cx="5943600" cy="2194560"/>
+            <wp:effectExtent l="0" t="0" r="0" b="0"/>
+            <wp:docPr id="2" name="Picture 2"/>
+            <wp:cNvGraphicFramePr>
+              <a:graphicFrameLocks xmlns:a="http://schemas.openxmlformats.org/drawingml/2006/main" noChangeAspect="1"/>
+            </wp:cNvGraphicFramePr>
+            <a:graphic xmlns:a="http://schemas.openxmlformats.org/drawingml/2006/main">
+              <a:graphicData uri="http://schemas.openxmlformats.org/drawingml/2006/picture">
+                <pic:pic xmlns:pic="http://schemas.openxmlformats.org/drawingml/2006/picture">
+                  <pic:nvPicPr>
+                    <pic:cNvPr id="2" name="Picture 2"/>
+                    <pic:cNvPicPr/>
+                  </pic:nvPicPr>
+                  <pic:blipFill>
+                    <a:blip r:embed="rId8">
+                      <a:extLst>
+                        <a:ext uri="{28A0092B-C50C-407E-A947-70E740481C1C}">
+                          <a14:useLocalDpi xmlns:a14="http://schemas.microsoft.com/office/drawing/2010/main" val="0"/>
+                        </a:ext>
+                      </a:extLst>
+                    </a:blip>
+                    <a:stretch>
+                      <a:fillRect/>
+                    </a:stretch>
+                  </pic:blipFill>
+                  <pic:spPr>
+                    <a:xfrm>
+                      <a:off x="0" y="0"/>
+                      <a:ext cx="5943600" cy="2194560"/>
+                    </a:xfrm>
+                    <a:prstGeom prst="rect">
+                      <a:avLst/>
+                    </a:prstGeom>
+                  </pic:spPr>
+                </pic:pic>
+              </a:graphicData>
+            </a:graphic>
+          </wp:inline>
+        </w:drawing>
+      </w:r>
+    </w:p>
+    <w:p>
+      <w:pPr>
+        <w:spacing w:after="0"/>
+        <w:rPr>
+          <w:sz w:val="32"/>
+          <w:szCs w:val="32"/>
+        </w:rPr>
+      </w:pPr>
+    </w:p>
+    <w:p>
+      <w:pPr>
+        <w:shd w:val="clear" w:color="auto" w:fill="2B2B2B"/>
+        <w:tabs>
+          <w:tab w:val="left" w:pos="916"/>
+          <w:tab w:val="left" w:pos="1832"/>
+          <w:tab w:val="left" w:pos="2748"/>
+          <w:tab w:val="left" w:pos="3664"/>
+          <w:tab w:val="left" w:pos="4580"/>
+          <w:tab w:val="left" w:pos="5496"/>
+          <w:tab w:val="left" w:pos="6412"/>
+          <w:tab w:val="left" w:pos="7328"/>
+          <w:tab w:val="left" w:pos="8244"/>
+          <w:tab w:val="left" w:pos="9160"/>
+          <w:tab w:val="left" w:pos="10076"/>
+          <w:tab w:val="left" w:pos="10992"/>
+          <w:tab w:val="left" w:pos="11908"/>
+          <w:tab w:val="left" w:pos="12824"/>
+          <w:tab w:val="left" w:pos="13740"/>
+          <w:tab w:val="left" w:pos="14656"/>
+        </w:tabs>
+        <w:spacing w:after="0" w:line="240" w:lineRule="auto"/>
+        <w:rPr>
+          <w:rFonts w:ascii="Courier New" w:eastAsia="Times New Roman" w:hAnsi="Courier New" w:cs="Courier New"/>
+          <w:b/>
+          <w:bCs/>
+          <w:i/>
+          <w:iCs/>
+          <w:color w:val="629755"/>
+          <w:sz w:val="20"/>
+          <w:szCs w:val="20"/>
+        </w:rPr>
+      </w:pPr>
+      <w:r>
+        <w:rPr>
+          <w:rFonts w:ascii="Courier New" w:eastAsia="Times New Roman" w:hAnsi="Courier New" w:cs="Courier New"/>
+          <w:color w:val="FFC66D"/>
+          <w:sz w:val="20"/>
+          <w:szCs w:val="20"/>
+        </w:rPr>
+        <w:lastRenderedPageBreak/>
+        <w:t>closure</w:t>
+      </w:r>
+      <w:r>
+        <w:rPr>
+          <w:rFonts w:ascii="Courier New" w:eastAsia="Times New Roman" w:hAnsi="Courier New" w:cs="Courier New"/>
+          <w:color w:val="A9B7C6"/>
+          <w:sz w:val="20"/>
+          <w:szCs w:val="20"/>
+        </w:rPr>
+        <w:t>(</w:t>
+      </w:r>
+      <w:proofErr w:type="spellStart"/>
+      <w:r>
+        <w:rPr>
+          <w:rFonts w:ascii="Courier New" w:eastAsia="Times New Roman" w:hAnsi="Courier New" w:cs="Courier New"/>
+          <w:color w:val="A9B7C6"/>
+          <w:sz w:val="20"/>
+          <w:szCs w:val="20"/>
+        </w:rPr>
+        <w:t>itemList</w:t>
+      </w:r>
+      <w:proofErr w:type="spellEnd"/>
+      <w:r>
+        <w:rPr>
+          <w:rFonts w:ascii="Courier New" w:eastAsia="Times New Roman" w:hAnsi="Courier New" w:cs="Courier New"/>
+          <w:color w:val="A9B7C6"/>
+          <w:sz w:val="20"/>
+          <w:szCs w:val="20"/>
+        </w:rPr>
+        <w:t>):</w:t>
+      </w:r>
+      <w:r>
+        <w:rPr>
+          <w:rFonts w:ascii="Courier New" w:eastAsia="Times New Roman" w:hAnsi="Courier New" w:cs="Courier New"/>
+          <w:i/>
+          <w:iCs/>
+          <w:color w:val="629755"/>
+          <w:sz w:val="20"/>
+          <w:szCs w:val="20"/>
+        </w:rPr>
+        <w:br/>
+        <w:t xml:space="preserve">    For each item in the item list, if after dot there is a non-terminal, add it to the list of items and repeat the</w:t>
+      </w:r>
+      <w:r>
+        <w:rPr>
+          <w:rFonts w:ascii="Courier New" w:eastAsia="Times New Roman" w:hAnsi="Courier New" w:cs="Courier New"/>
+          <w:i/>
+          <w:iCs/>
+          <w:color w:val="629755"/>
+          <w:sz w:val="20"/>
+          <w:szCs w:val="20"/>
+        </w:rPr>
+        <w:t xml:space="preserve"> </w:t>
+      </w:r>
+      <w:r>
+        <w:rPr>
+          <w:rFonts w:ascii="Courier New" w:eastAsia="Times New Roman" w:hAnsi="Courier New" w:cs="Courier New"/>
+          <w:i/>
+          <w:iCs/>
+          <w:color w:val="629755"/>
+          <w:sz w:val="20"/>
+          <w:szCs w:val="20"/>
+        </w:rPr>
+        <w:t>process.</w:t>
+      </w:r>
+      <w:r>
+        <w:rPr>
+          <w:rFonts w:ascii="Courier New" w:eastAsia="Times New Roman" w:hAnsi="Courier New" w:cs="Courier New"/>
+          <w:i/>
+          <w:iCs/>
+          <w:color w:val="629755"/>
+          <w:sz w:val="20"/>
+          <w:szCs w:val="20"/>
+        </w:rPr>
+        <w:br/>
+        <w:t xml:space="preserve">    </w:t>
+      </w:r>
+      <w:r>
+        <w:rPr>
+          <w:rFonts w:ascii="Courier New" w:eastAsia="Times New Roman" w:hAnsi="Courier New" w:cs="Courier New"/>
+          <w:b/>
+          <w:bCs/>
+          <w:i/>
+          <w:iCs/>
+          <w:color w:val="629755"/>
+          <w:sz w:val="20"/>
+          <w:szCs w:val="20"/>
+        </w:rPr>
+        <w:t>pseudocode:</w:t>
+      </w:r>
+      <w:r>
+        <w:rPr>
+          <w:rFonts w:ascii="Courier New" w:eastAsia="Times New Roman" w:hAnsi="Courier New" w:cs="Courier New"/>
+          <w:i/>
+          <w:iCs/>
+          <w:color w:val="629755"/>
+          <w:sz w:val="20"/>
+          <w:szCs w:val="20"/>
+        </w:rPr>
+        <w:br/>
+        <w:t xml:space="preserve">    repeat</w:t>
+      </w:r>
+      <w:r>
+        <w:rPr>
+          <w:rFonts w:ascii="Courier New" w:eastAsia="Times New Roman" w:hAnsi="Courier New" w:cs="Courier New"/>
+          <w:i/>
+          <w:iCs/>
+          <w:color w:val="629755"/>
+          <w:sz w:val="20"/>
+          <w:szCs w:val="20"/>
+        </w:rPr>
+        <w:br/>
+        <w:t xml:space="preserve">        for any [A -&gt; α.Bβ] in C do</w:t>
+      </w:r>
+      <w:r>
+        <w:rPr>
+          <w:rFonts w:ascii="Courier New" w:eastAsia="Times New Roman" w:hAnsi="Courier New" w:cs="Courier New"/>
+          <w:i/>
+          <w:iCs/>
+          <w:color w:val="629755"/>
+          <w:sz w:val="20"/>
+          <w:szCs w:val="20"/>
+        </w:rPr>
+        <w:br/>
+        <w:t xml:space="preserve">            for any B -&gt; γ in P do</w:t>
+      </w:r>
+      <w:r>
+        <w:rPr>
+          <w:rFonts w:ascii="Courier New" w:eastAsia="Times New Roman" w:hAnsi="Courier New" w:cs="Courier New"/>
+          <w:i/>
+          <w:iCs/>
+          <w:color w:val="629755"/>
+          <w:sz w:val="20"/>
+          <w:szCs w:val="20"/>
+        </w:rPr>
+        <w:br/>
+        <w:t xml:space="preserve">                if [B -&gt; .γ] 2/ C then</w:t>
+      </w:r>
+      <w:r>
+        <w:rPr>
+          <w:rFonts w:ascii="Courier New" w:eastAsia="Times New Roman" w:hAnsi="Courier New" w:cs="Courier New"/>
+          <w:i/>
+          <w:iCs/>
+          <w:color w:val="629755"/>
+          <w:sz w:val="20"/>
+          <w:szCs w:val="20"/>
+        </w:rPr>
+        <w:br/>
+        <w:t xml:space="preserve">                    C = C U [B -&gt; .γ]</w:t>
+      </w:r>
+      <w:r>
+        <w:rPr>
+          <w:rFonts w:ascii="Courier New" w:eastAsia="Times New Roman" w:hAnsi="Courier New" w:cs="Courier New"/>
+          <w:i/>
+          <w:iCs/>
+          <w:color w:val="629755"/>
+          <w:sz w:val="20"/>
+          <w:szCs w:val="20"/>
+        </w:rPr>
+        <w:br/>
+        <w:t xml:space="preserve">                end if</w:t>
+      </w:r>
+      <w:r>
+        <w:rPr>
+          <w:rFonts w:ascii="Courier New" w:eastAsia="Times New Roman" w:hAnsi="Courier New" w:cs="Courier New"/>
+          <w:i/>
+          <w:iCs/>
+          <w:color w:val="629755"/>
+          <w:sz w:val="20"/>
+          <w:szCs w:val="20"/>
+        </w:rPr>
+        <w:br/>
+        <w:t xml:space="preserve">            end for</w:t>
+      </w:r>
+      <w:r>
+        <w:rPr>
+          <w:rFonts w:ascii="Courier New" w:eastAsia="Times New Roman" w:hAnsi="Courier New" w:cs="Courier New"/>
+          <w:i/>
+          <w:iCs/>
+          <w:color w:val="629755"/>
+          <w:sz w:val="20"/>
+          <w:szCs w:val="20"/>
+        </w:rPr>
+        <w:br/>
+        <w:t xml:space="preserve">        end for</w:t>
+      </w:r>
+      <w:r>
+        <w:rPr>
+          <w:rFonts w:ascii="Courier New" w:eastAsia="Times New Roman" w:hAnsi="Courier New" w:cs="Courier New"/>
+          <w:i/>
+          <w:iCs/>
+          <w:color w:val="629755"/>
+          <w:sz w:val="20"/>
+          <w:szCs w:val="20"/>
+        </w:rPr>
+        <w:br/>
+        <w:t xml:space="preserve">    until C stops changing</w:t>
+      </w:r>
+      <w:r>
+        <w:rPr>
+          <w:rFonts w:ascii="Courier New" w:eastAsia="Times New Roman" w:hAnsi="Courier New" w:cs="Courier New"/>
+          <w:i/>
+          <w:iCs/>
+          <w:color w:val="629755"/>
+          <w:sz w:val="20"/>
+          <w:szCs w:val="20"/>
+        </w:rPr>
+        <w:br/>
+        <w:t xml:space="preserve">    </w:t>
+      </w:r>
+      <w:r>
+        <w:rPr>
+          <w:rFonts w:ascii="Courier New" w:eastAsia="Times New Roman" w:hAnsi="Courier New" w:cs="Courier New"/>
+          <w:b/>
+          <w:bCs/>
+          <w:i/>
+          <w:iCs/>
+          <w:color w:val="629755"/>
+          <w:sz w:val="20"/>
+          <w:szCs w:val="20"/>
+        </w:rPr>
+        <w:t>input:</w:t>
+      </w:r>
+    </w:p>
+    <w:p>
+      <w:pPr>
+        <w:shd w:val="clear" w:color="auto" w:fill="2B2B2B"/>
+        <w:tabs>
+          <w:tab w:val="left" w:pos="916"/>
+          <w:tab w:val="left" w:pos="1832"/>
+          <w:tab w:val="left" w:pos="2748"/>
+          <w:tab w:val="left" w:pos="3664"/>
+          <w:tab w:val="left" w:pos="4580"/>
+          <w:tab w:val="left" w:pos="5496"/>
+          <w:tab w:val="left" w:pos="6412"/>
+          <w:tab w:val="left" w:pos="7328"/>
+          <w:tab w:val="left" w:pos="8244"/>
+          <w:tab w:val="left" w:pos="9160"/>
+          <w:tab w:val="left" w:pos="10076"/>
+          <w:tab w:val="left" w:pos="10992"/>
+          <w:tab w:val="left" w:pos="11908"/>
+          <w:tab w:val="left" w:pos="12824"/>
+          <w:tab w:val="left" w:pos="13740"/>
+          <w:tab w:val="left" w:pos="14656"/>
+        </w:tabs>
+        <w:spacing w:after="0" w:line="240" w:lineRule="auto"/>
+        <w:rPr>
+          <w:rFonts w:ascii="Courier New" w:eastAsia="Times New Roman" w:hAnsi="Courier New" w:cs="Courier New"/>
+          <w:i/>
+          <w:iCs/>
+          <w:color w:val="629755"/>
+          <w:sz w:val="20"/>
+          <w:szCs w:val="20"/>
+        </w:rPr>
+      </w:pPr>
+      <w:r>
+        <w:rPr>
+          <w:rFonts w:ascii="Courier New" w:eastAsia="Times New Roman" w:hAnsi="Courier New" w:cs="Courier New"/>
+          <w:b/>
+          <w:bCs/>
+          <w:i/>
+          <w:iCs/>
+          <w:color w:val="629755"/>
+          <w:sz w:val="20"/>
+          <w:szCs w:val="20"/>
+        </w:rPr>
+        <w:tab/>
+      </w:r>
+      <w:proofErr w:type="spellStart"/>
+      <w:r>
+        <w:rPr>
+          <w:rFonts w:ascii="Courier New" w:eastAsia="Times New Roman" w:hAnsi="Courier New" w:cs="Courier New"/>
+          <w:i/>
+          <w:iCs/>
+          <w:color w:val="629755"/>
+          <w:sz w:val="20"/>
+          <w:szCs w:val="20"/>
+        </w:rPr>
+        <w:t>itemList</w:t>
+      </w:r>
+      <w:proofErr w:type="spellEnd"/>
+      <w:r>
+        <w:rPr>
+          <w:rFonts w:ascii="Courier New" w:eastAsia="Times New Roman" w:hAnsi="Courier New" w:cs="Courier New"/>
+          <w:i/>
+          <w:iCs/>
+          <w:color w:val="629755"/>
+          <w:sz w:val="20"/>
+          <w:szCs w:val="20"/>
+        </w:rPr>
+        <w:t>: a list of LR(0) items</w:t>
+      </w:r>
+      <w:r>
+        <w:rPr>
+          <w:rFonts w:ascii="Courier New" w:eastAsia="Times New Roman" w:hAnsi="Courier New" w:cs="Courier New"/>
+          <w:i/>
+          <w:iCs/>
+          <w:color w:val="629755"/>
+          <w:sz w:val="20"/>
+          <w:szCs w:val="20"/>
+        </w:rPr>
+        <w:br/>
+        <w:t xml:space="preserve">    </w:t>
+      </w:r>
+      <w:r>
+        <w:rPr>
+          <w:rFonts w:ascii="Courier New" w:eastAsia="Times New Roman" w:hAnsi="Courier New" w:cs="Courier New"/>
+          <w:b/>
+          <w:bCs/>
+          <w:i/>
+          <w:iCs/>
+          <w:color w:val="629755"/>
+          <w:sz w:val="20"/>
+          <w:szCs w:val="20"/>
+        </w:rPr>
+        <w:t>:return</w:t>
+      </w:r>
+      <w:r>
+        <w:rPr>
+          <w:rFonts w:ascii="Courier New" w:eastAsia="Times New Roman" w:hAnsi="Courier New" w:cs="Courier New"/>
+          <w:i/>
+          <w:iCs/>
+          <w:color w:val="629755"/>
+          <w:sz w:val="20"/>
+          <w:szCs w:val="20"/>
+        </w:rPr>
+        <w:t xml:space="preserve">: </w:t>
+      </w:r>
+    </w:p>
+    <w:p>
+      <w:pPr>
+        <w:shd w:val="clear" w:color="auto" w:fill="2B2B2B"/>
+        <w:tabs>
+          <w:tab w:val="left" w:pos="916"/>
+          <w:tab w:val="left" w:pos="1832"/>
+          <w:tab w:val="left" w:pos="2748"/>
+          <w:tab w:val="left" w:pos="3664"/>
+          <w:tab w:val="left" w:pos="4580"/>
+          <w:tab w:val="left" w:pos="5496"/>
+          <w:tab w:val="left" w:pos="6412"/>
+          <w:tab w:val="left" w:pos="7328"/>
+          <w:tab w:val="left" w:pos="8244"/>
+          <w:tab w:val="left" w:pos="9160"/>
+          <w:tab w:val="left" w:pos="10076"/>
+          <w:tab w:val="left" w:pos="10992"/>
+          <w:tab w:val="left" w:pos="11908"/>
+          <w:tab w:val="left" w:pos="12824"/>
+          <w:tab w:val="left" w:pos="13740"/>
+          <w:tab w:val="left" w:pos="14656"/>
+        </w:tabs>
+        <w:spacing w:after="0" w:line="240" w:lineRule="auto"/>
+        <w:rPr>
+          <w:rFonts w:ascii="Courier New" w:eastAsia="Times New Roman" w:hAnsi="Courier New" w:cs="Courier New"/>
+          <w:color w:val="A9B7C6"/>
+          <w:sz w:val="20"/>
+          <w:szCs w:val="20"/>
+        </w:rPr>
+      </w:pPr>
+      <w:r>
+        <w:rPr>
+          <w:rFonts w:ascii="Courier New" w:eastAsia="Times New Roman" w:hAnsi="Courier New" w:cs="Courier New"/>
+          <w:i/>
+          <w:iCs/>
+          <w:color w:val="629755"/>
+          <w:sz w:val="20"/>
+          <w:szCs w:val="20"/>
+        </w:rPr>
+        <w:tab/>
+      </w:r>
+      <w:r>
+        <w:rPr>
+          <w:rFonts w:ascii="Courier New" w:eastAsia="Times New Roman" w:hAnsi="Courier New" w:cs="Courier New"/>
+          <w:i/>
+          <w:iCs/>
+          <w:color w:val="629755"/>
+          <w:sz w:val="20"/>
+          <w:szCs w:val="20"/>
+        </w:rPr>
+        <w:t>the resulting state</w:t>
+      </w:r>
+    </w:p>
+    <w:p>
+      <w:pPr>
+        <w:shd w:val="clear" w:color="auto" w:fill="2B2B2B"/>
+        <w:tabs>
+          <w:tab w:val="left" w:pos="916"/>
+          <w:tab w:val="left" w:pos="1832"/>
+          <w:tab w:val="left" w:pos="2748"/>
+          <w:tab w:val="left" w:pos="3664"/>
+          <w:tab w:val="left" w:pos="4580"/>
+          <w:tab w:val="left" w:pos="5496"/>
+          <w:tab w:val="left" w:pos="6412"/>
+          <w:tab w:val="left" w:pos="7328"/>
+          <w:tab w:val="left" w:pos="8244"/>
+          <w:tab w:val="left" w:pos="9160"/>
+          <w:tab w:val="left" w:pos="10076"/>
+          <w:tab w:val="left" w:pos="10992"/>
+          <w:tab w:val="left" w:pos="11908"/>
+          <w:tab w:val="left" w:pos="12824"/>
+          <w:tab w:val="left" w:pos="13740"/>
+          <w:tab w:val="left" w:pos="14656"/>
+        </w:tabs>
+        <w:spacing w:after="0" w:line="240" w:lineRule="auto"/>
+        <w:rPr>
+          <w:rFonts w:ascii="Courier New" w:eastAsia="Times New Roman" w:hAnsi="Courier New" w:cs="Courier New"/>
+          <w:color w:val="A9B7C6"/>
+          <w:sz w:val="20"/>
+          <w:szCs w:val="20"/>
+        </w:rPr>
+      </w:pPr>
+    </w:p>
+    <w:p>
+      <w:pPr>
+        <w:shd w:val="clear" w:color="auto" w:fill="2B2B2B"/>
+        <w:tabs>
+          <w:tab w:val="left" w:pos="916"/>
+          <w:tab w:val="left" w:pos="1832"/>
+          <w:tab w:val="left" w:pos="2748"/>
+          <w:tab w:val="left" w:pos="3664"/>
+          <w:tab w:val="left" w:pos="4580"/>
+          <w:tab w:val="left" w:pos="5496"/>
+          <w:tab w:val="left" w:pos="6412"/>
+          <w:tab w:val="left" w:pos="7328"/>
+          <w:tab w:val="left" w:pos="8244"/>
+          <w:tab w:val="left" w:pos="9160"/>
+          <w:tab w:val="left" w:pos="10076"/>
+          <w:tab w:val="left" w:pos="10992"/>
+          <w:tab w:val="left" w:pos="11908"/>
+          <w:tab w:val="left" w:pos="12824"/>
+          <w:tab w:val="left" w:pos="13740"/>
+          <w:tab w:val="left" w:pos="14656"/>
+        </w:tabs>
+        <w:spacing w:after="0" w:line="240" w:lineRule="auto"/>
+        <w:rPr>
+          <w:rFonts w:ascii="Courier New" w:eastAsia="Times New Roman" w:hAnsi="Courier New" w:cs="Courier New"/>
+          <w:color w:val="A9B7C6"/>
+          <w:sz w:val="20"/>
+          <w:szCs w:val="20"/>
+        </w:rPr>
+      </w:pPr>
+    </w:p>
+    <w:p>
+      <w:pPr>
+        <w:shd w:val="clear" w:color="auto" w:fill="2B2B2B"/>
+        <w:tabs>
+          <w:tab w:val="left" w:pos="916"/>
+          <w:tab w:val="left" w:pos="1832"/>
+          <w:tab w:val="left" w:pos="2748"/>
+          <w:tab w:val="left" w:pos="3664"/>
+          <w:tab w:val="left" w:pos="4580"/>
+          <w:tab w:val="left" w:pos="5496"/>
+          <w:tab w:val="left" w:pos="6412"/>
+          <w:tab w:val="left" w:pos="7328"/>
+          <w:tab w:val="left" w:pos="8244"/>
+          <w:tab w:val="left" w:pos="9160"/>
+          <w:tab w:val="left" w:pos="10076"/>
+          <w:tab w:val="left" w:pos="10992"/>
+          <w:tab w:val="left" w:pos="11908"/>
+          <w:tab w:val="left" w:pos="12824"/>
+          <w:tab w:val="left" w:pos="13740"/>
+          <w:tab w:val="left" w:pos="14656"/>
+        </w:tabs>
+        <w:spacing w:after="0" w:line="240" w:lineRule="auto"/>
+        <w:rPr>
+          <w:rFonts w:ascii="Courier New" w:eastAsia="Times New Roman" w:hAnsi="Courier New" w:cs="Courier New"/>
+          <w:color w:val="A9B7C6"/>
+          <w:sz w:val="20"/>
+          <w:szCs w:val="20"/>
+        </w:rPr>
+      </w:pPr>
+    </w:p>
+    <w:p>
+      <w:pPr>
+        <w:shd w:val="clear" w:color="auto" w:fill="2B2B2B"/>
+        <w:tabs>
+          <w:tab w:val="left" w:pos="916"/>
+          <w:tab w:val="left" w:pos="1832"/>
+          <w:tab w:val="left" w:pos="2748"/>
+          <w:tab w:val="left" w:pos="3664"/>
+          <w:tab w:val="left" w:pos="4580"/>
+          <w:tab w:val="left" w:pos="5496"/>
+          <w:tab w:val="left" w:pos="6412"/>
+          <w:tab w:val="left" w:pos="7328"/>
+          <w:tab w:val="left" w:pos="8244"/>
+          <w:tab w:val="left" w:pos="9160"/>
+          <w:tab w:val="left" w:pos="10076"/>
+          <w:tab w:val="left" w:pos="10992"/>
+          <w:tab w:val="left" w:pos="11908"/>
+          <w:tab w:val="left" w:pos="12824"/>
+          <w:tab w:val="left" w:pos="13740"/>
+          <w:tab w:val="left" w:pos="14656"/>
+        </w:tabs>
+        <w:spacing w:after="0" w:line="240" w:lineRule="auto"/>
+        <w:rPr>
+          <w:rFonts w:ascii="Courier New" w:eastAsia="Times New Roman" w:hAnsi="Courier New" w:cs="Courier New"/>
+          <w:i/>
+          <w:iCs/>
+          <w:color w:val="629755"/>
+          <w:sz w:val="20"/>
+          <w:szCs w:val="20"/>
+        </w:rPr>
+      </w:pPr>
+      <w:proofErr w:type="spellStart"/>
+      <w:r>
+        <w:rPr>
+          <w:rFonts w:ascii="Courier New" w:eastAsia="Times New Roman" w:hAnsi="Courier New" w:cs="Courier New"/>
+          <w:color w:val="FFC66D"/>
+          <w:sz w:val="20"/>
+          <w:szCs w:val="20"/>
+        </w:rPr>
+        <w:t>goto</w:t>
+      </w:r>
+      <w:proofErr w:type="spellEnd"/>
+      <w:r>
+        <w:rPr>
+          <w:rFonts w:ascii="Courier New" w:eastAsia="Times New Roman" w:hAnsi="Courier New" w:cs="Courier New"/>
+          <w:color w:val="A9B7C6"/>
+          <w:sz w:val="20"/>
+          <w:szCs w:val="20"/>
+        </w:rPr>
+        <w:t>(state</w:t>
+      </w:r>
+      <w:r>
+        <w:rPr>
+          <w:rFonts w:ascii="Courier New" w:eastAsia="Times New Roman" w:hAnsi="Courier New" w:cs="Courier New"/>
+          <w:color w:val="CC7832"/>
+          <w:sz w:val="20"/>
+          <w:szCs w:val="20"/>
+        </w:rPr>
+        <w:t xml:space="preserve">, </w:t>
+      </w:r>
+      <w:r>
+        <w:rPr>
+          <w:rFonts w:ascii="Courier New" w:eastAsia="Times New Roman" w:hAnsi="Courier New" w:cs="Courier New"/>
+          <w:color w:val="A9B7C6"/>
+          <w:sz w:val="20"/>
+          <w:szCs w:val="20"/>
+        </w:rPr>
+        <w:t>symbol):</w:t>
+      </w:r>
+      <w:r>
+        <w:rPr>
+          <w:rFonts w:ascii="Courier New" w:eastAsia="Times New Roman" w:hAnsi="Courier New" w:cs="Courier New"/>
+          <w:i/>
+          <w:iCs/>
+          <w:color w:val="629755"/>
+          <w:sz w:val="20"/>
+          <w:szCs w:val="20"/>
+        </w:rPr>
+        <w:br/>
+        <w:t xml:space="preserve">    For each LR0 item in the state move the dot if the symbol follows it. Perform closure on the modified item.</w:t>
+      </w:r>
+      <w:r>
+        <w:rPr>
+          <w:rFonts w:ascii="Courier New" w:eastAsia="Times New Roman" w:hAnsi="Courier New" w:cs="Courier New"/>
+          <w:i/>
+          <w:iCs/>
+          <w:color w:val="629755"/>
+          <w:sz w:val="20"/>
+          <w:szCs w:val="20"/>
+        </w:rPr>
+        <w:br/>
+        <w:t xml:space="preserve">    </w:t>
+      </w:r>
+      <w:r>
+        <w:rPr>
+          <w:rFonts w:ascii="Courier New" w:eastAsia="Times New Roman" w:hAnsi="Courier New" w:cs="Courier New"/>
+          <w:b/>
+          <w:bCs/>
+          <w:i/>
+          <w:iCs/>
+          <w:color w:val="629755"/>
+          <w:sz w:val="20"/>
+          <w:szCs w:val="20"/>
+        </w:rPr>
+        <w:t>pseudocode:</w:t>
+      </w:r>
+    </w:p>
+    <w:p>
+      <w:pPr>
+        <w:shd w:val="clear" w:color="auto" w:fill="2B2B2B"/>
+        <w:tabs>
+          <w:tab w:val="left" w:pos="916"/>
+          <w:tab w:val="left" w:pos="1832"/>
+          <w:tab w:val="left" w:pos="2748"/>
+          <w:tab w:val="left" w:pos="3664"/>
+          <w:tab w:val="left" w:pos="4580"/>
+          <w:tab w:val="left" w:pos="5496"/>
+          <w:tab w:val="left" w:pos="6412"/>
+          <w:tab w:val="left" w:pos="7328"/>
+          <w:tab w:val="left" w:pos="8244"/>
+          <w:tab w:val="left" w:pos="9160"/>
+          <w:tab w:val="left" w:pos="10076"/>
+          <w:tab w:val="left" w:pos="10992"/>
+          <w:tab w:val="left" w:pos="11908"/>
+          <w:tab w:val="left" w:pos="12824"/>
+          <w:tab w:val="left" w:pos="13740"/>
+          <w:tab w:val="left" w:pos="14656"/>
+        </w:tabs>
+        <w:spacing w:after="0" w:line="240" w:lineRule="auto"/>
+        <w:rPr>
+          <w:rFonts w:ascii="Courier New" w:eastAsia="Times New Roman" w:hAnsi="Courier New" w:cs="Courier New"/>
+          <w:b/>
+          <w:bCs/>
+          <w:i/>
+          <w:iCs/>
+          <w:color w:val="629755"/>
+          <w:sz w:val="20"/>
+          <w:szCs w:val="20"/>
+        </w:rPr>
+      </w:pPr>
+      <w:r>
+        <w:rPr>
+          <w:rFonts w:ascii="Courier New" w:eastAsia="Times New Roman" w:hAnsi="Courier New" w:cs="Courier New"/>
+          <w:i/>
+          <w:iCs/>
+          <w:color w:val="629755"/>
+          <w:sz w:val="20"/>
+          <w:szCs w:val="20"/>
+        </w:rPr>
+        <w:tab/>
+      </w:r>
+      <w:proofErr w:type="spellStart"/>
+      <w:r>
+        <w:rPr>
+          <w:rFonts w:ascii="Courier New" w:eastAsia="Times New Roman" w:hAnsi="Courier New" w:cs="Courier New"/>
+          <w:i/>
+          <w:iCs/>
+          <w:color w:val="629755"/>
+          <w:sz w:val="20"/>
+          <w:szCs w:val="20"/>
+        </w:rPr>
+        <w:t>goto</w:t>
+      </w:r>
+      <w:proofErr w:type="spellEnd"/>
+      <w:r>
+        <w:rPr>
+          <w:rFonts w:ascii="Courier New" w:eastAsia="Times New Roman" w:hAnsi="Courier New" w:cs="Courier New"/>
+          <w:i/>
+          <w:iCs/>
+          <w:color w:val="629755"/>
+          <w:sz w:val="20"/>
+          <w:szCs w:val="20"/>
+        </w:rPr>
+        <w:t xml:space="preserve">(s, X) = closure({[A → αX.β]|[A → α.Xβ] </w:t>
+      </w:r>
+      <w:r>
+        <w:rPr>
+          <w:rFonts w:ascii="Cambria Math" w:eastAsia="Times New Roman" w:hAnsi="Cambria Math" w:cs="Cambria Math"/>
+          <w:i/>
+          <w:iCs/>
+          <w:color w:val="629755"/>
+          <w:sz w:val="20"/>
+          <w:szCs w:val="20"/>
+        </w:rPr>
+        <w:t>∈</w:t>
+      </w:r>
+      <w:r>
+        <w:rPr>
+          <w:rFonts w:ascii="Courier New" w:eastAsia="Times New Roman" w:hAnsi="Courier New" w:cs="Courier New"/>
+          <w:i/>
+          <w:iCs/>
+          <w:color w:val="629755"/>
+          <w:sz w:val="20"/>
+          <w:szCs w:val="20"/>
+        </w:rPr>
+        <w:t xml:space="preserve"> s})</w:t>
+      </w:r>
+      <w:r>
+        <w:rPr>
+          <w:rFonts w:ascii="Courier New" w:eastAsia="Times New Roman" w:hAnsi="Courier New" w:cs="Courier New"/>
+          <w:i/>
+          <w:iCs/>
+          <w:color w:val="629755"/>
+          <w:sz w:val="20"/>
+          <w:szCs w:val="20"/>
+        </w:rPr>
+        <w:br/>
+        <w:t xml:space="preserve">    </w:t>
+      </w:r>
+      <w:r>
+        <w:rPr>
+          <w:rFonts w:ascii="Courier New" w:eastAsia="Times New Roman" w:hAnsi="Courier New" w:cs="Courier New"/>
+          <w:b/>
+          <w:bCs/>
+          <w:i/>
+          <w:iCs/>
+          <w:color w:val="629755"/>
+          <w:sz w:val="20"/>
+          <w:szCs w:val="20"/>
+        </w:rPr>
+        <w:t>input:</w:t>
+      </w:r>
+    </w:p>
+    <w:p>
+      <w:pPr>
+        <w:shd w:val="clear" w:color="auto" w:fill="2B2B2B"/>
+        <w:tabs>
+          <w:tab w:val="left" w:pos="916"/>
+          <w:tab w:val="left" w:pos="1832"/>
+          <w:tab w:val="left" w:pos="2748"/>
+          <w:tab w:val="left" w:pos="3664"/>
+          <w:tab w:val="left" w:pos="4580"/>
+          <w:tab w:val="left" w:pos="5496"/>
+          <w:tab w:val="left" w:pos="6412"/>
+          <w:tab w:val="left" w:pos="7328"/>
+          <w:tab w:val="left" w:pos="8244"/>
+          <w:tab w:val="left" w:pos="9160"/>
+          <w:tab w:val="left" w:pos="10076"/>
+          <w:tab w:val="left" w:pos="10992"/>
+          <w:tab w:val="left" w:pos="11908"/>
+          <w:tab w:val="left" w:pos="12824"/>
+          <w:tab w:val="left" w:pos="13740"/>
+          <w:tab w:val="left" w:pos="14656"/>
+        </w:tabs>
+        <w:spacing w:after="0" w:line="240" w:lineRule="auto"/>
+        <w:rPr>
+          <w:rFonts w:ascii="Courier New" w:eastAsia="Times New Roman" w:hAnsi="Courier New" w:cs="Courier New"/>
+          <w:i/>
+          <w:iCs/>
+          <w:color w:val="629755"/>
+          <w:sz w:val="20"/>
+          <w:szCs w:val="20"/>
+        </w:rPr>
+      </w:pPr>
+      <w:r>
+        <w:rPr>
+          <w:rFonts w:ascii="Courier New" w:eastAsia="Times New Roman" w:hAnsi="Courier New" w:cs="Courier New"/>
+          <w:b/>
+          <w:bCs/>
+          <w:i/>
+          <w:iCs/>
+          <w:color w:val="629755"/>
+          <w:sz w:val="20"/>
+          <w:szCs w:val="20"/>
+        </w:rPr>
+        <w:tab/>
+      </w:r>
+      <w:r>
+        <w:rPr>
+          <w:rFonts w:ascii="Courier New" w:eastAsia="Times New Roman" w:hAnsi="Courier New" w:cs="Courier New"/>
+          <w:i/>
+          <w:iCs/>
+          <w:color w:val="629755"/>
+          <w:sz w:val="20"/>
+          <w:szCs w:val="20"/>
+        </w:rPr>
+        <w:t>state: the state to be checked</w:t>
+      </w:r>
+      <w:r>
+        <w:rPr>
+          <w:rFonts w:ascii="Courier New" w:eastAsia="Times New Roman" w:hAnsi="Courier New" w:cs="Courier New"/>
+          <w:i/>
+          <w:iCs/>
+          <w:color w:val="629755"/>
+          <w:sz w:val="20"/>
+          <w:szCs w:val="20"/>
+        </w:rPr>
+        <w:br/>
+        <w:t xml:space="preserve">    </w:t>
+      </w:r>
+      <w:r>
+        <w:rPr>
+          <w:rFonts w:ascii="Courier New" w:eastAsia="Times New Roman" w:hAnsi="Courier New" w:cs="Courier New"/>
+          <w:b/>
+          <w:bCs/>
+          <w:i/>
+          <w:iCs/>
+          <w:color w:val="629755"/>
+          <w:sz w:val="20"/>
+          <w:szCs w:val="20"/>
+        </w:rPr>
+        <w:tab/>
+      </w:r>
+      <w:r>
+        <w:rPr>
+          <w:rFonts w:ascii="Courier New" w:eastAsia="Times New Roman" w:hAnsi="Courier New" w:cs="Courier New"/>
+          <w:i/>
+          <w:iCs/>
+          <w:color w:val="629755"/>
+          <w:sz w:val="20"/>
+          <w:szCs w:val="20"/>
+        </w:rPr>
+        <w:t>symbol: the symbol to be checked</w:t>
+      </w:r>
+    </w:p>
+    <w:p>
+      <w:pPr>
+        <w:shd w:val="clear" w:color="auto" w:fill="2B2B2B"/>
+        <w:tabs>
+          <w:tab w:val="left" w:pos="916"/>
+          <w:tab w:val="left" w:pos="1832"/>
+          <w:tab w:val="left" w:pos="2748"/>
+          <w:tab w:val="left" w:pos="3664"/>
+          <w:tab w:val="left" w:pos="4580"/>
+          <w:tab w:val="left" w:pos="5496"/>
+          <w:tab w:val="left" w:pos="6412"/>
+          <w:tab w:val="left" w:pos="7328"/>
+          <w:tab w:val="left" w:pos="8244"/>
+          <w:tab w:val="left" w:pos="9160"/>
+          <w:tab w:val="left" w:pos="10076"/>
+          <w:tab w:val="left" w:pos="10992"/>
+          <w:tab w:val="left" w:pos="11908"/>
+          <w:tab w:val="left" w:pos="12824"/>
+          <w:tab w:val="left" w:pos="13740"/>
+          <w:tab w:val="left" w:pos="14656"/>
+        </w:tabs>
+        <w:spacing w:after="0" w:line="240" w:lineRule="auto"/>
+        <w:rPr>
+          <w:rFonts w:ascii="Courier New" w:eastAsia="Times New Roman" w:hAnsi="Courier New" w:cs="Courier New"/>
+          <w:i/>
+          <w:iCs/>
+          <w:color w:val="629755"/>
+          <w:sz w:val="20"/>
+          <w:szCs w:val="20"/>
+        </w:rPr>
+      </w:pPr>
+      <w:r>
+        <w:rPr>
+          <w:rFonts w:ascii="Courier New" w:eastAsia="Times New Roman" w:hAnsi="Courier New" w:cs="Courier New"/>
+          <w:i/>
+          <w:iCs/>
+          <w:color w:val="629755"/>
+          <w:sz w:val="20"/>
+          <w:szCs w:val="20"/>
+        </w:rPr>
+        <w:t xml:space="preserve">    </w:t>
+      </w:r>
+      <w:r>
+        <w:rPr>
+          <w:rFonts w:ascii="Courier New" w:eastAsia="Times New Roman" w:hAnsi="Courier New" w:cs="Courier New"/>
+          <w:b/>
+          <w:bCs/>
+          <w:i/>
+          <w:iCs/>
+          <w:color w:val="629755"/>
+          <w:sz w:val="20"/>
+          <w:szCs w:val="20"/>
+        </w:rPr>
+        <w:t>output:</w:t>
+      </w:r>
+      <w:r>
+        <w:rPr>
+          <w:rFonts w:ascii="Courier New" w:eastAsia="Times New Roman" w:hAnsi="Courier New" w:cs="Courier New"/>
+          <w:i/>
+          <w:iCs/>
+          <w:color w:val="629755"/>
+          <w:sz w:val="20"/>
+          <w:szCs w:val="20"/>
+        </w:rPr>
+        <w:br/>
+        <w:t xml:space="preserve">    </w:t>
+      </w:r>
+      <w:r>
+        <w:rPr>
+          <w:rFonts w:ascii="Courier New" w:eastAsia="Times New Roman" w:hAnsi="Courier New" w:cs="Courier New"/>
+          <w:b/>
+          <w:bCs/>
+          <w:i/>
+          <w:iCs/>
+          <w:color w:val="629755"/>
+          <w:sz w:val="20"/>
+          <w:szCs w:val="20"/>
+        </w:rPr>
+        <w:tab/>
+      </w:r>
+      <w:r>
+        <w:rPr>
+          <w:rFonts w:ascii="Courier New" w:eastAsia="Times New Roman" w:hAnsi="Courier New" w:cs="Courier New"/>
+          <w:i/>
+          <w:iCs/>
+          <w:color w:val="629755"/>
+          <w:sz w:val="20"/>
+          <w:szCs w:val="20"/>
+        </w:rPr>
+        <w:t>closure of the updated items</w:t>
+      </w:r>
+    </w:p>
+    <w:p>
+      <w:pPr>
+        <w:shd w:val="clear" w:color="auto" w:fill="2B2B2B"/>
+        <w:tabs>
+          <w:tab w:val="left" w:pos="916"/>
+          <w:tab w:val="left" w:pos="1832"/>
+          <w:tab w:val="left" w:pos="2748"/>
+          <w:tab w:val="left" w:pos="3664"/>
+          <w:tab w:val="left" w:pos="4580"/>
+          <w:tab w:val="left" w:pos="5496"/>
+          <w:tab w:val="left" w:pos="6412"/>
+          <w:tab w:val="left" w:pos="7328"/>
+          <w:tab w:val="left" w:pos="8244"/>
+          <w:tab w:val="left" w:pos="9160"/>
+          <w:tab w:val="left" w:pos="10076"/>
+          <w:tab w:val="left" w:pos="10992"/>
+          <w:tab w:val="left" w:pos="11908"/>
+          <w:tab w:val="left" w:pos="12824"/>
+          <w:tab w:val="left" w:pos="13740"/>
+          <w:tab w:val="left" w:pos="14656"/>
+        </w:tabs>
+        <w:spacing w:after="0" w:line="240" w:lineRule="auto"/>
+        <w:rPr>
+          <w:rFonts w:ascii="Courier New" w:eastAsia="Times New Roman" w:hAnsi="Courier New" w:cs="Courier New"/>
+          <w:i/>
+          <w:iCs/>
+          <w:color w:val="629755"/>
+          <w:sz w:val="20"/>
+          <w:szCs w:val="20"/>
+        </w:rPr>
+      </w:pPr>
+    </w:p>
+    <w:p>
+      <w:pPr>
+        <w:shd w:val="clear" w:color="auto" w:fill="2B2B2B"/>
+        <w:tabs>
+          <w:tab w:val="left" w:pos="916"/>
+          <w:tab w:val="left" w:pos="1832"/>
+          <w:tab w:val="left" w:pos="2748"/>
+          <w:tab w:val="left" w:pos="3664"/>
+          <w:tab w:val="left" w:pos="4580"/>
+          <w:tab w:val="left" w:pos="5496"/>
+          <w:tab w:val="left" w:pos="6412"/>
+          <w:tab w:val="left" w:pos="7328"/>
+          <w:tab w:val="left" w:pos="8244"/>
+          <w:tab w:val="left" w:pos="9160"/>
+          <w:tab w:val="left" w:pos="10076"/>
+          <w:tab w:val="left" w:pos="10992"/>
+          <w:tab w:val="left" w:pos="11908"/>
+          <w:tab w:val="left" w:pos="12824"/>
+          <w:tab w:val="left" w:pos="13740"/>
+          <w:tab w:val="left" w:pos="14656"/>
+        </w:tabs>
+        <w:spacing w:after="0" w:line="240" w:lineRule="auto"/>
+        <w:rPr>
+          <w:rFonts w:ascii="Courier New" w:eastAsia="Times New Roman" w:hAnsi="Courier New" w:cs="Courier New"/>
+          <w:i/>
+          <w:iCs/>
+          <w:color w:val="629755"/>
+          <w:sz w:val="20"/>
+          <w:szCs w:val="20"/>
+        </w:rPr>
+      </w:pPr>
+    </w:p>
+    <w:p>
+      <w:pPr>
+        <w:shd w:val="clear" w:color="auto" w:fill="2B2B2B"/>
+        <w:tabs>
+          <w:tab w:val="left" w:pos="916"/>
+          <w:tab w:val="left" w:pos="1832"/>
+          <w:tab w:val="left" w:pos="2748"/>
+          <w:tab w:val="left" w:pos="3664"/>
+          <w:tab w:val="left" w:pos="4580"/>
+          <w:tab w:val="left" w:pos="5496"/>
+          <w:tab w:val="left" w:pos="6412"/>
+          <w:tab w:val="left" w:pos="7328"/>
+          <w:tab w:val="left" w:pos="8244"/>
+          <w:tab w:val="left" w:pos="9160"/>
+          <w:tab w:val="left" w:pos="10076"/>
+          <w:tab w:val="left" w:pos="10992"/>
+          <w:tab w:val="left" w:pos="11908"/>
+          <w:tab w:val="left" w:pos="12824"/>
+          <w:tab w:val="left" w:pos="13740"/>
+          <w:tab w:val="left" w:pos="14656"/>
+        </w:tabs>
+        <w:spacing w:after="0" w:line="240" w:lineRule="auto"/>
+        <w:rPr>
+          <w:rFonts w:ascii="Courier New" w:eastAsia="Times New Roman" w:hAnsi="Courier New" w:cs="Courier New"/>
+          <w:i/>
+          <w:iCs/>
+          <w:color w:val="629755"/>
+          <w:sz w:val="20"/>
+          <w:szCs w:val="20"/>
+        </w:rPr>
+      </w:pPr>
+    </w:p>
+    <w:p>
+      <w:pPr>
+        <w:shd w:val="clear" w:color="auto" w:fill="2B2B2B"/>
+        <w:tabs>
+          <w:tab w:val="left" w:pos="916"/>
+          <w:tab w:val="left" w:pos="1832"/>
+          <w:tab w:val="left" w:pos="2748"/>
+          <w:tab w:val="left" w:pos="3664"/>
+          <w:tab w:val="left" w:pos="4580"/>
+          <w:tab w:val="left" w:pos="5496"/>
+          <w:tab w:val="left" w:pos="6412"/>
+          <w:tab w:val="left" w:pos="7328"/>
+          <w:tab w:val="left" w:pos="8244"/>
+          <w:tab w:val="left" w:pos="9160"/>
+          <w:tab w:val="left" w:pos="10076"/>
+          <w:tab w:val="left" w:pos="10992"/>
+          <w:tab w:val="left" w:pos="11908"/>
+          <w:tab w:val="left" w:pos="12824"/>
+          <w:tab w:val="left" w:pos="13740"/>
+          <w:tab w:val="left" w:pos="14656"/>
+        </w:tabs>
+        <w:spacing w:after="0" w:line="240" w:lineRule="auto"/>
+        <w:rPr>
+          <w:rFonts w:ascii="Courier New" w:eastAsia="Times New Roman" w:hAnsi="Courier New" w:cs="Courier New"/>
+          <w:color w:val="A9B7C6"/>
+          <w:sz w:val="20"/>
+          <w:szCs w:val="20"/>
+        </w:rPr>
+      </w:pPr>
+      <w:proofErr w:type="spellStart"/>
+      <w:r>
+        <w:rPr>
+          <w:rFonts w:ascii="Courier New" w:eastAsia="Times New Roman" w:hAnsi="Courier New" w:cs="Courier New"/>
+          <w:color w:val="FFC66D"/>
+          <w:sz w:val="20"/>
+          <w:szCs w:val="20"/>
+        </w:rPr>
+        <w:t>computeCanonicalCollection</w:t>
+      </w:r>
+      <w:proofErr w:type="spellEnd"/>
+      <w:r>
+        <w:rPr>
+          <w:rFonts w:ascii="Courier New" w:eastAsia="Times New Roman" w:hAnsi="Courier New" w:cs="Courier New"/>
+          <w:color w:val="A9B7C6"/>
+          <w:sz w:val="20"/>
+          <w:szCs w:val="20"/>
+        </w:rPr>
+        <w:t>():</w:t>
+      </w:r>
+      <w:r>
+        <w:rPr>
+          <w:rFonts w:ascii="Courier New" w:eastAsia="Times New Roman" w:hAnsi="Courier New" w:cs="Courier New"/>
+          <w:i/>
+          <w:iCs/>
+          <w:color w:val="629755"/>
+          <w:sz w:val="20"/>
+          <w:szCs w:val="20"/>
+        </w:rPr>
+        <w:br/>
+        <w:t xml:space="preserve">    For each </w:t>
+      </w:r>
+      <w:proofErr w:type="spellStart"/>
+      <w:r>
+        <w:rPr>
+          <w:rFonts w:ascii="Courier New" w:eastAsia="Times New Roman" w:hAnsi="Courier New" w:cs="Courier New"/>
+          <w:i/>
+          <w:iCs/>
+          <w:color w:val="629755"/>
+          <w:sz w:val="20"/>
+          <w:szCs w:val="20"/>
+        </w:rPr>
+        <w:t>state s</w:t>
+      </w:r>
+      <w:proofErr w:type="spellEnd"/>
+      <w:r>
+        <w:rPr>
+          <w:rFonts w:ascii="Courier New" w:eastAsia="Times New Roman" w:hAnsi="Courier New" w:cs="Courier New"/>
+          <w:i/>
+          <w:iCs/>
+          <w:color w:val="629755"/>
+          <w:sz w:val="20"/>
+          <w:szCs w:val="20"/>
+        </w:rPr>
+        <w:t xml:space="preserve"> in the canonical collection, for each symbol X (in both terminals and non-terminals), check if</w:t>
+      </w:r>
+      <w:r>
+        <w:rPr>
+          <w:rFonts w:ascii="Courier New" w:eastAsia="Times New Roman" w:hAnsi="Courier New" w:cs="Courier New"/>
+          <w:i/>
+          <w:iCs/>
+          <w:color w:val="629755"/>
+          <w:sz w:val="20"/>
+          <w:szCs w:val="20"/>
+        </w:rPr>
+        <w:t xml:space="preserve"> </w:t>
+      </w:r>
+      <w:proofErr w:type="spellStart"/>
+      <w:r>
+        <w:rPr>
+          <w:rFonts w:ascii="Courier New" w:eastAsia="Times New Roman" w:hAnsi="Courier New" w:cs="Courier New"/>
+          <w:i/>
+          <w:iCs/>
+          <w:color w:val="629755"/>
+          <w:sz w:val="20"/>
+          <w:szCs w:val="20"/>
+        </w:rPr>
+        <w:t>goto</w:t>
+      </w:r>
+      <w:proofErr w:type="spellEnd"/>
+      <w:r>
+        <w:rPr>
+          <w:rFonts w:ascii="Courier New" w:eastAsia="Times New Roman" w:hAnsi="Courier New" w:cs="Courier New"/>
+          <w:i/>
+          <w:iCs/>
+          <w:color w:val="629755"/>
+          <w:sz w:val="20"/>
+          <w:szCs w:val="20"/>
+        </w:rPr>
+        <w:t>(</w:t>
+      </w:r>
+      <w:proofErr w:type="spellStart"/>
+      <w:r>
+        <w:rPr>
+          <w:rFonts w:ascii="Courier New" w:eastAsia="Times New Roman" w:hAnsi="Courier New" w:cs="Courier New"/>
+          <w:i/>
+          <w:iCs/>
+          <w:color w:val="629755"/>
+          <w:sz w:val="20"/>
+          <w:szCs w:val="20"/>
+        </w:rPr>
+        <w:t>s,X</w:t>
+      </w:r>
+      <w:proofErr w:type="spellEnd"/>
+      <w:r>
+        <w:rPr>
+          <w:rFonts w:ascii="Courier New" w:eastAsia="Times New Roman" w:hAnsi="Courier New" w:cs="Courier New"/>
+          <w:i/>
+          <w:iCs/>
+          <w:color w:val="629755"/>
+          <w:sz w:val="20"/>
+          <w:szCs w:val="20"/>
+        </w:rPr>
+        <w:t>) result is not an empty list nor exists already in the canonical collection and if so add it to the</w:t>
+      </w:r>
+      <w:r>
+        <w:rPr>
+          <w:rFonts w:ascii="Courier New" w:eastAsia="Times New Roman" w:hAnsi="Courier New" w:cs="Courier New"/>
+          <w:i/>
+          <w:iCs/>
+          <w:color w:val="629755"/>
+          <w:sz w:val="20"/>
+          <w:szCs w:val="20"/>
+        </w:rPr>
+        <w:t xml:space="preserve"> </w:t>
+      </w:r>
+      <w:r>
+        <w:rPr>
+          <w:rFonts w:ascii="Courier New" w:eastAsia="Times New Roman" w:hAnsi="Courier New" w:cs="Courier New"/>
+          <w:i/>
+          <w:iCs/>
+          <w:color w:val="629755"/>
+          <w:sz w:val="20"/>
+          <w:szCs w:val="20"/>
+        </w:rPr>
+        <w:t>canonical collection</w:t>
+      </w:r>
+      <w:r>
+        <w:rPr>
+          <w:rFonts w:ascii="Courier New" w:eastAsia="Times New Roman" w:hAnsi="Courier New" w:cs="Courier New"/>
+          <w:i/>
+          <w:iCs/>
+          <w:color w:val="629755"/>
+          <w:sz w:val="20"/>
+          <w:szCs w:val="20"/>
+        </w:rPr>
+        <w:br/>
+        <w:t xml:space="preserve">    pseudocode:</w:t>
+      </w:r>
+      <w:r>
+        <w:rPr>
+          <w:rFonts w:ascii="Courier New" w:eastAsia="Times New Roman" w:hAnsi="Courier New" w:cs="Courier New"/>
+          <w:i/>
+          <w:iCs/>
+          <w:color w:val="629755"/>
+          <w:sz w:val="20"/>
+          <w:szCs w:val="20"/>
+        </w:rPr>
+        <w:br/>
+        <w:t xml:space="preserve">    repeat</w:t>
+      </w:r>
+      <w:r>
+        <w:rPr>
+          <w:rFonts w:ascii="Courier New" w:eastAsia="Times New Roman" w:hAnsi="Courier New" w:cs="Courier New"/>
+          <w:i/>
+          <w:iCs/>
+          <w:color w:val="629755"/>
+          <w:sz w:val="20"/>
+          <w:szCs w:val="20"/>
+        </w:rPr>
+        <w:br/>
+        <w:t xml:space="preserve">        for any s in C do</w:t>
+      </w:r>
+      <w:r>
+        <w:rPr>
+          <w:rFonts w:ascii="Courier New" w:eastAsia="Times New Roman" w:hAnsi="Courier New" w:cs="Courier New"/>
+          <w:i/>
+          <w:iCs/>
+          <w:color w:val="629755"/>
+          <w:sz w:val="20"/>
+          <w:szCs w:val="20"/>
+        </w:rPr>
+        <w:br/>
+        <w:t xml:space="preserve">            for any X in N U ß do</w:t>
+      </w:r>
+      <w:r>
+        <w:rPr>
+          <w:rFonts w:ascii="Courier New" w:eastAsia="Times New Roman" w:hAnsi="Courier New" w:cs="Courier New"/>
+          <w:i/>
+          <w:iCs/>
+          <w:color w:val="629755"/>
+          <w:sz w:val="20"/>
+          <w:szCs w:val="20"/>
+        </w:rPr>
+        <w:br/>
+        <w:t xml:space="preserve">                if </w:t>
+      </w:r>
+      <w:proofErr w:type="spellStart"/>
+      <w:r>
+        <w:rPr>
+          <w:rFonts w:ascii="Courier New" w:eastAsia="Times New Roman" w:hAnsi="Courier New" w:cs="Courier New"/>
+          <w:i/>
+          <w:iCs/>
+          <w:color w:val="629755"/>
+          <w:sz w:val="20"/>
+          <w:szCs w:val="20"/>
+        </w:rPr>
+        <w:t>goto</w:t>
+      </w:r>
+      <w:proofErr w:type="spellEnd"/>
+      <w:r>
+        <w:rPr>
+          <w:rFonts w:ascii="Courier New" w:eastAsia="Times New Roman" w:hAnsi="Courier New" w:cs="Courier New"/>
+          <w:i/>
+          <w:iCs/>
+          <w:color w:val="629755"/>
+          <w:sz w:val="20"/>
+          <w:szCs w:val="20"/>
+        </w:rPr>
+        <w:t>(</w:t>
+      </w:r>
+      <w:proofErr w:type="spellStart"/>
+      <w:r>
+        <w:rPr>
+          <w:rFonts w:ascii="Courier New" w:eastAsia="Times New Roman" w:hAnsi="Courier New" w:cs="Courier New"/>
+          <w:i/>
+          <w:iCs/>
+          <w:color w:val="629755"/>
+          <w:sz w:val="20"/>
+          <w:szCs w:val="20"/>
+        </w:rPr>
+        <w:t>s,X</w:t>
+      </w:r>
+      <w:proofErr w:type="spellEnd"/>
+      <w:r>
+        <w:rPr>
+          <w:rFonts w:ascii="Courier New" w:eastAsia="Times New Roman" w:hAnsi="Courier New" w:cs="Courier New"/>
+          <w:i/>
+          <w:iCs/>
+          <w:color w:val="629755"/>
+          <w:sz w:val="20"/>
+          <w:szCs w:val="20"/>
+        </w:rPr>
+        <w:t xml:space="preserve">) != </w:t>
+      </w:r>
+      <w:r>
+        <w:rPr>
+          <w:rFonts w:ascii="Cambria Math" w:eastAsia="Times New Roman" w:hAnsi="Cambria Math" w:cs="Cambria Math"/>
+          <w:i/>
+          <w:iCs/>
+          <w:color w:val="629755"/>
+          <w:sz w:val="20"/>
+          <w:szCs w:val="20"/>
+        </w:rPr>
+        <w:t>∅</w:t>
+      </w:r>
+      <w:r>
+        <w:rPr>
+          <w:rFonts w:ascii="Courier New" w:eastAsia="Times New Roman" w:hAnsi="Courier New" w:cs="Courier New"/>
+          <w:i/>
+          <w:iCs/>
+          <w:color w:val="629755"/>
+          <w:sz w:val="20"/>
+          <w:szCs w:val="20"/>
+        </w:rPr>
+        <w:t xml:space="preserve"> and </w:t>
+      </w:r>
+      <w:proofErr w:type="spellStart"/>
+      <w:r>
+        <w:rPr>
+          <w:rFonts w:ascii="Courier New" w:eastAsia="Times New Roman" w:hAnsi="Courier New" w:cs="Courier New"/>
+          <w:i/>
+          <w:iCs/>
+          <w:color w:val="629755"/>
+          <w:sz w:val="20"/>
+          <w:szCs w:val="20"/>
+        </w:rPr>
+        <w:t>goto</w:t>
+      </w:r>
+      <w:proofErr w:type="spellEnd"/>
+      <w:r>
+        <w:rPr>
+          <w:rFonts w:ascii="Courier New" w:eastAsia="Times New Roman" w:hAnsi="Courier New" w:cs="Courier New"/>
+          <w:i/>
+          <w:iCs/>
+          <w:color w:val="629755"/>
+          <w:sz w:val="20"/>
+          <w:szCs w:val="20"/>
+        </w:rPr>
+        <w:t>(</w:t>
+      </w:r>
+      <w:proofErr w:type="spellStart"/>
+      <w:r>
+        <w:rPr>
+          <w:rFonts w:ascii="Courier New" w:eastAsia="Times New Roman" w:hAnsi="Courier New" w:cs="Courier New"/>
+          <w:i/>
+          <w:iCs/>
+          <w:color w:val="629755"/>
+          <w:sz w:val="20"/>
+          <w:szCs w:val="20"/>
+        </w:rPr>
+        <w:t>s,X</w:t>
+      </w:r>
+      <w:proofErr w:type="spellEnd"/>
+      <w:r>
+        <w:rPr>
+          <w:rFonts w:ascii="Courier New" w:eastAsia="Times New Roman" w:hAnsi="Courier New" w:cs="Courier New"/>
+          <w:i/>
+          <w:iCs/>
+          <w:color w:val="629755"/>
+          <w:sz w:val="20"/>
+          <w:szCs w:val="20"/>
+        </w:rPr>
+        <w:t>) not in C then</w:t>
+      </w:r>
+      <w:r>
+        <w:rPr>
+          <w:rFonts w:ascii="Courier New" w:eastAsia="Times New Roman" w:hAnsi="Courier New" w:cs="Courier New"/>
+          <w:i/>
+          <w:iCs/>
+          <w:color w:val="629755"/>
+          <w:sz w:val="20"/>
+          <w:szCs w:val="20"/>
+        </w:rPr>
+        <w:br/>
+        <w:t xml:space="preserve">                    C = C U </w:t>
+      </w:r>
+      <w:proofErr w:type="spellStart"/>
+      <w:r>
+        <w:rPr>
+          <w:rFonts w:ascii="Courier New" w:eastAsia="Times New Roman" w:hAnsi="Courier New" w:cs="Courier New"/>
+          <w:i/>
+          <w:iCs/>
+          <w:color w:val="629755"/>
+          <w:sz w:val="20"/>
+          <w:szCs w:val="20"/>
+        </w:rPr>
+        <w:t>goto</w:t>
+      </w:r>
+      <w:proofErr w:type="spellEnd"/>
+      <w:r>
+        <w:rPr>
+          <w:rFonts w:ascii="Courier New" w:eastAsia="Times New Roman" w:hAnsi="Courier New" w:cs="Courier New"/>
+          <w:i/>
+          <w:iCs/>
+          <w:color w:val="629755"/>
+          <w:sz w:val="20"/>
+          <w:szCs w:val="20"/>
+        </w:rPr>
+        <w:t>(</w:t>
+      </w:r>
+      <w:proofErr w:type="spellStart"/>
+      <w:r>
+        <w:rPr>
+          <w:rFonts w:ascii="Courier New" w:eastAsia="Times New Roman" w:hAnsi="Courier New" w:cs="Courier New"/>
+          <w:i/>
+          <w:iCs/>
+          <w:color w:val="629755"/>
+          <w:sz w:val="20"/>
+          <w:szCs w:val="20"/>
+        </w:rPr>
+        <w:t>s,X</w:t>
+      </w:r>
+      <w:proofErr w:type="spellEnd"/>
+      <w:r>
+        <w:rPr>
+          <w:rFonts w:ascii="Courier New" w:eastAsia="Times New Roman" w:hAnsi="Courier New" w:cs="Courier New"/>
+          <w:i/>
+          <w:iCs/>
+          <w:color w:val="629755"/>
+          <w:sz w:val="20"/>
+          <w:szCs w:val="20"/>
+        </w:rPr>
+        <w:t>)</w:t>
+      </w:r>
+      <w:r>
+        <w:rPr>
+          <w:rFonts w:ascii="Courier New" w:eastAsia="Times New Roman" w:hAnsi="Courier New" w:cs="Courier New"/>
+          <w:i/>
+          <w:iCs/>
+          <w:color w:val="629755"/>
+          <w:sz w:val="20"/>
+          <w:szCs w:val="20"/>
+        </w:rPr>
+        <w:br/>
+        <w:t xml:space="preserve">                end if</w:t>
+      </w:r>
+      <w:r>
+        <w:rPr>
+          <w:rFonts w:ascii="Courier New" w:eastAsia="Times New Roman" w:hAnsi="Courier New" w:cs="Courier New"/>
+          <w:i/>
+          <w:iCs/>
+          <w:color w:val="629755"/>
+          <w:sz w:val="20"/>
+          <w:szCs w:val="20"/>
+        </w:rPr>
+        <w:br/>
+        <w:t xml:space="preserve">            end for</w:t>
+      </w:r>
+      <w:r>
+        <w:rPr>
+          <w:rFonts w:ascii="Courier New" w:eastAsia="Times New Roman" w:hAnsi="Courier New" w:cs="Courier New"/>
+          <w:i/>
+          <w:iCs/>
+          <w:color w:val="629755"/>
+          <w:sz w:val="20"/>
+          <w:szCs w:val="20"/>
+        </w:rPr>
+        <w:br/>
+        <w:t xml:space="preserve">        end for</w:t>
+      </w:r>
+      <w:r>
+        <w:rPr>
+          <w:rFonts w:ascii="Courier New" w:eastAsia="Times New Roman" w:hAnsi="Courier New" w:cs="Courier New"/>
+          <w:i/>
+          <w:iCs/>
+          <w:color w:val="629755"/>
+          <w:sz w:val="20"/>
+          <w:szCs w:val="20"/>
+        </w:rPr>
+        <w:br/>
+        <w:t xml:space="preserve">    until C stops changing</w:t>
+      </w:r>
+    </w:p>
+    <w:p>
+      <w:pPr>
+        <w:spacing w:after="0"/>
+        <w:jc w:val="center"/>
+        <w:rPr>
+          <w:sz w:val="32"/>
+          <w:szCs w:val="32"/>
+        </w:rPr>
+      </w:pPr>
+      <w:r>
+        <w:rPr>
+          <w:sz w:val="24"/>
+          <w:szCs w:val="24"/>
+        </w:rPr>
+        <w:lastRenderedPageBreak/>
+        <w:t>Bellow there is a test example computing the Canonical Collection for a grammar</w:t>
+      </w:r>
+      <w:r>
+        <w:rPr>
+          <w:sz w:val="32"/>
+          <w:szCs w:val="32"/>
+        </w:rPr>
+        <w:t>.</w:t>
+      </w:r>
+      <w:r>
+        <w:rPr>
+          <w:noProof/>
+          <w:sz w:val="32"/>
+          <w:szCs w:val="32"/>
+        </w:rPr>
+        <w:drawing>
+          <wp:inline distT="0" distB="0" distL="0" distR="0" wp14:anchorId="3558DCBE" wp14:editId="6CAC4BCD">
+            <wp:extent cx="5894207" cy="3642360"/>
+            <wp:effectExtent l="0" t="0" r="0" b="0"/>
+            <wp:docPr id="5" name="Picture 5"/>
+            <wp:cNvGraphicFramePr>
+              <a:graphicFrameLocks xmlns:a="http://schemas.openxmlformats.org/drawingml/2006/main" noChangeAspect="1"/>
+            </wp:cNvGraphicFramePr>
+            <a:graphic xmlns:a="http://schemas.openxmlformats.org/drawingml/2006/main">
+              <a:graphicData uri="http://schemas.openxmlformats.org/drawingml/2006/picture">
+                <pic:pic xmlns:pic="http://schemas.openxmlformats.org/drawingml/2006/picture">
+                  <pic:nvPicPr>
+                    <pic:cNvPr id="5" name="Picture 5"/>
+                    <pic:cNvPicPr/>
+                  </pic:nvPicPr>
+                  <pic:blipFill>
+                    <a:blip r:embed="rId9">
+                      <a:extLst>
+                        <a:ext uri="{28A0092B-C50C-407E-A947-70E740481C1C}">
+                          <a14:useLocalDpi xmlns:a14="http://schemas.microsoft.com/office/drawing/2010/main" val="0"/>
+                        </a:ext>
+                      </a:extLst>
+                    </a:blip>
+                    <a:stretch>
+                      <a:fillRect/>
+                    </a:stretch>
+                  </pic:blipFill>
+                  <pic:spPr>
+                    <a:xfrm>
+                      <a:off x="0" y="0"/>
+                      <a:ext cx="5945811" cy="3674249"/>
+                    </a:xfrm>
+                    <a:prstGeom prst="rect">
+                      <a:avLst/>
+                    </a:prstGeom>
+                  </pic:spPr>
+                </pic:pic>
+              </a:graphicData>
+            </a:graphic>
+          </wp:inline>
+        </w:drawing>
+      </w:r>
+    </w:p>
+    <w:p>
+      <w:pPr>
+        <w:spacing w:after="0"/>
+        <w:jc w:val="center"/>
+        <w:rPr>
+          <w:sz w:val="32"/>
+          <w:szCs w:val="32"/>
+        </w:rPr>
+      </w:pPr>
+      <w:r>
+        <w:rPr>
+          <w:noProof/>
+          <w:sz w:val="32"/>
+          <w:szCs w:val="32"/>
+        </w:rPr>
+        <w:drawing>
+          <wp:inline distT="0" distB="0" distL="0" distR="0" wp14:anchorId="28266806" wp14:editId="295D0054">
+            <wp:extent cx="5905500" cy="4242435"/>
+            <wp:effectExtent l="0" t="0" r="0" b="5715"/>
+            <wp:docPr id="7" name="Picture 7"/>
+            <wp:cNvGraphicFramePr>
+              <a:graphicFrameLocks xmlns:a="http://schemas.openxmlformats.org/drawingml/2006/main" noChangeAspect="1"/>
+            </wp:cNvGraphicFramePr>
+            <a:graphic xmlns:a="http://schemas.openxmlformats.org/drawingml/2006/main">
+              <a:graphicData uri="http://schemas.openxmlformats.org/drawingml/2006/picture">
+                <pic:pic xmlns:pic="http://schemas.openxmlformats.org/drawingml/2006/picture">
+                  <pic:nvPicPr>
+                    <pic:cNvPr id="7" name="Picture 7"/>
+                    <pic:cNvPicPr/>
+                  </pic:nvPicPr>
+                  <pic:blipFill>
+                    <a:blip r:embed="rId10">
+                      <a:extLst>
+                        <a:ext uri="{28A0092B-C50C-407E-A947-70E740481C1C}">
+                          <a14:useLocalDpi xmlns:a14="http://schemas.microsoft.com/office/drawing/2010/main" val="0"/>
+                        </a:ext>
+                      </a:extLst>
+                    </a:blip>
+                    <a:stretch>
+                      <a:fillRect/>
+                    </a:stretch>
+                  </pic:blipFill>
+                  <pic:spPr>
+                    <a:xfrm>
+                      <a:off x="0" y="0"/>
+                      <a:ext cx="5946663" cy="4272006"/>
+                    </a:xfrm>
+                    <a:prstGeom prst="rect">
+                      <a:avLst/>
+                    </a:prstGeom>
+                  </pic:spPr>
+                </pic:pic>
+              </a:graphicData>
+            </a:graphic>
+          </wp:inline>
+        </w:drawing>
+      </w:r>
     </w:p>
     <w:sectPr>
       <w:pgSz w:w="12240" w:h="15840"/>

</xml_diff>